<commit_message>
Added state estimation information
</commit_message>
<xml_diff>
--- a/docproject/official_ahns/AHNS-2010-SY-DD-001.docx
+++ b/docproject/official_ahns/AHNS-2010-SY-DD-001.docx
@@ -5113,11 +5113,93 @@
     </w:p>
     <w:p/>
     <w:p>
-      <w:r>
-        <w:t>No Tables.</w:t>
-      </w:r>
-    </w:p>
-    <w:p/>
+      <w:pPr>
+        <w:pStyle w:val="TableofFigures"/>
+        <w:tabs>
+          <w:tab w:val="right" w:leader="dot" w:pos="9464"/>
+        </w:tabs>
+        <w:rPr>
+          <w:rFonts w:asciiTheme="minorHAnsi" w:eastAsiaTheme="minorEastAsia" w:hAnsiTheme="minorHAnsi" w:cstheme="minorBidi"/>
+          <w:noProof/>
+          <w:snapToGrid/>
+          <w:color w:val="auto"/>
+          <w:sz w:val="22"/>
+          <w:szCs w:val="22"/>
+          <w:lang w:eastAsia="en-AU"/>
+        </w:rPr>
+      </w:pPr>
+      <w:r>
+        <w:fldChar w:fldCharType="begin"/>
+      </w:r>
+      <w:r>
+        <w:instrText xml:space="preserve"> TOC \h \z \c "Table" </w:instrText>
+      </w:r>
+      <w:r>
+        <w:fldChar w:fldCharType="separate"/>
+      </w:r>
+      <w:hyperlink w:anchor="_Toc256121996" w:history="1">
+        <w:r>
+          <w:rPr>
+            <w:rStyle w:val="Hyperlink"/>
+            <w:noProof/>
+          </w:rPr>
+          <w:t>Table 5.1 - Platform states and sensor measurement source</w:t>
+        </w:r>
+        <w:r>
+          <w:rPr>
+            <w:noProof/>
+            <w:webHidden/>
+          </w:rPr>
+          <w:tab/>
+        </w:r>
+        <w:r>
+          <w:rPr>
+            <w:noProof/>
+            <w:webHidden/>
+          </w:rPr>
+          <w:fldChar w:fldCharType="begin"/>
+        </w:r>
+        <w:r>
+          <w:rPr>
+            <w:noProof/>
+            <w:webHidden/>
+          </w:rPr>
+          <w:instrText xml:space="preserve"> PAGEREF _Toc256121996 \h </w:instrText>
+        </w:r>
+        <w:r>
+          <w:rPr>
+            <w:noProof/>
+            <w:webHidden/>
+          </w:rPr>
+        </w:r>
+        <w:r>
+          <w:rPr>
+            <w:noProof/>
+            <w:webHidden/>
+          </w:rPr>
+          <w:fldChar w:fldCharType="separate"/>
+        </w:r>
+        <w:r>
+          <w:rPr>
+            <w:noProof/>
+            <w:webHidden/>
+          </w:rPr>
+          <w:t>21</w:t>
+        </w:r>
+        <w:r>
+          <w:rPr>
+            <w:noProof/>
+            <w:webHidden/>
+          </w:rPr>
+          <w:fldChar w:fldCharType="end"/>
+        </w:r>
+      </w:hyperlink>
+    </w:p>
+    <w:p>
+      <w:r>
+        <w:fldChar w:fldCharType="end"/>
+      </w:r>
+    </w:p>
     <w:p>
       <w:pPr>
         <w:rPr>
@@ -5476,6 +5558,34 @@
             </w:pPr>
             <w:r>
               <w:t>Three dimensional</w:t>
+            </w:r>
+          </w:p>
+        </w:tc>
+      </w:tr>
+      <w:tr>
+        <w:tc>
+          <w:tcPr>
+            <w:tcW w:w="2029" w:type="dxa"/>
+          </w:tcPr>
+          <w:p>
+            <w:pPr>
+              <w:pStyle w:val="BodyText"/>
+            </w:pPr>
+            <w:r>
+              <w:t>IR</w:t>
+            </w:r>
+          </w:p>
+        </w:tc>
+        <w:tc>
+          <w:tcPr>
+            <w:tcW w:w="7661" w:type="dxa"/>
+          </w:tcPr>
+          <w:p>
+            <w:pPr>
+              <w:pStyle w:val="BodyText"/>
+            </w:pPr>
+            <w:r>
+              <w:t>Infrared</w:t>
             </w:r>
           </w:p>
         </w:tc>
@@ -5722,7 +5832,13 @@
           </w:tcPr>
           <w:p>
             <w:r>
-              <w:t>RD/4</w:t>
+              <w:t>RD/</w:t>
+            </w:r>
+            <w:r>
+              <w:t>1</w:t>
+            </w:r>
+            <w:r>
+              <w:t>4</w:t>
             </w:r>
           </w:p>
         </w:tc>
@@ -5747,6 +5863,52 @@
             <w:tcW w:w="5514" w:type="dxa"/>
           </w:tcPr>
           <w:p/>
+        </w:tc>
+      </w:tr>
+      <w:tr>
+        <w:tc>
+          <w:tcPr>
+            <w:tcW w:w="1238" w:type="dxa"/>
+          </w:tcPr>
+          <w:p>
+            <w:r>
+              <w:t>RD/15</w:t>
+            </w:r>
+          </w:p>
+        </w:tc>
+        <w:tc>
+          <w:tcPr>
+            <w:tcW w:w="2938" w:type="dxa"/>
+          </w:tcPr>
+          <w:p>
+            <w:pPr>
+              <w:rPr>
+                <w:snapToGrid/>
+                <w:color w:val="auto"/>
+                <w:szCs w:val="24"/>
+                <w:lang w:eastAsia="en-AU"/>
+              </w:rPr>
+            </w:pPr>
+            <w:r>
+              <w:rPr>
+                <w:snapToGrid/>
+                <w:color w:val="auto"/>
+                <w:szCs w:val="24"/>
+                <w:lang w:eastAsia="en-AU"/>
+              </w:rPr>
+              <w:t>AHNS-SE-DD-001</w:t>
+            </w:r>
+          </w:p>
+        </w:tc>
+        <w:tc>
+          <w:tcPr>
+            <w:tcW w:w="5514" w:type="dxa"/>
+          </w:tcPr>
+          <w:p>
+            <w:r>
+              <w:t>QUAV Project, Autonomous Helicopter Navigation System, State Estimator, Attitude Estimation Detailed Design for</w:t>
+            </w:r>
+          </w:p>
         </w:tc>
       </w:tr>
     </w:tbl>
@@ -6330,6 +6492,7 @@
               <w:jc w:val="left"/>
             </w:pPr>
             <w:r>
+              <w:lastRenderedPageBreak/>
               <w:t>(accessed March 7 2010)</w:t>
             </w:r>
           </w:p>
@@ -6377,7 +6540,6 @@
           </w:tcPr>
           <w:p>
             <w:r>
-              <w:lastRenderedPageBreak/>
               <w:t>RD/1</w:t>
             </w:r>
             <w:r>
@@ -6845,7 +7007,7 @@
           <v:shape id="_x0000_i1025" type="#_x0000_t75" style="width:444pt;height:156.75pt" o:ole="">
             <v:imagedata r:id="rId16" o:title=""/>
           </v:shape>
-          <o:OLEObject Type="Embed" ProgID="Visio.Drawing.11" ShapeID="_x0000_i1025" DrawAspect="Content" ObjectID="_1329852124" r:id="rId17"/>
+          <o:OLEObject Type="Embed" ProgID="Visio.Drawing.11" ShapeID="_x0000_i1025" DrawAspect="Content" ObjectID="_1329864069" r:id="rId17"/>
         </w:object>
       </w:r>
     </w:p>
@@ -6918,7 +7080,7 @@
           <v:shape id="_x0000_i1026" type="#_x0000_t75" style="width:684.75pt;height:338.25pt" o:ole="">
             <v:imagedata r:id="rId20" o:title=""/>
           </v:shape>
-          <o:OLEObject Type="Embed" ProgID="Visio.Drawing.11" ShapeID="_x0000_i1026" DrawAspect="Content" ObjectID="_1329852125" r:id="rId21"/>
+          <o:OLEObject Type="Embed" ProgID="Visio.Drawing.11" ShapeID="_x0000_i1026" DrawAspect="Content" ObjectID="_1329864070" r:id="rId21"/>
         </w:object>
       </w:r>
     </w:p>
@@ -7046,7 +7208,7 @@
           <v:shape id="_x0000_i1027" type="#_x0000_t75" style="width:472.5pt;height:309.75pt" o:ole="">
             <v:imagedata r:id="rId22" o:title=""/>
           </v:shape>
-          <o:OLEObject Type="Embed" ProgID="Visio.Drawing.11" ShapeID="_x0000_i1027" DrawAspect="Content" ObjectID="_1329852126" r:id="rId23"/>
+          <o:OLEObject Type="Embed" ProgID="Visio.Drawing.11" ShapeID="_x0000_i1027" DrawAspect="Content" ObjectID="_1329864071" r:id="rId23"/>
         </w:object>
       </w:r>
     </w:p>
@@ -7550,7 +7712,7 @@
           <v:shape id="_x0000_i1028" type="#_x0000_t75" style="width:448.5pt;height:290.25pt" o:ole="">
             <v:imagedata r:id="rId26" o:title=""/>
           </v:shape>
-          <o:OLEObject Type="Embed" ProgID="Visio.Drawing.11" ShapeID="_x0000_i1028" DrawAspect="Content" ObjectID="_1329852127" r:id="rId27"/>
+          <o:OLEObject Type="Embed" ProgID="Visio.Drawing.11" ShapeID="_x0000_i1028" DrawAspect="Content" ObjectID="_1329864072" r:id="rId27"/>
         </w:object>
       </w:r>
     </w:p>
@@ -8478,40 +8640,842 @@
       <w:bookmarkEnd w:id="44"/>
     </w:p>
     <w:p>
-      <w:r>
-        <w:t>Liam needs to rewrite this section</w:t>
-      </w:r>
-    </w:p>
-    <w:p/>
-    <w:p/>
-    <w:p/>
-    <w:p/>
-    <w:p/>
-    <w:p/>
-    <w:p/>
-    <w:p/>
-    <w:p/>
-    <w:p/>
+      <w:pPr>
+        <w:spacing w:line="360" w:lineRule="auto"/>
+      </w:pPr>
+      <w:r>
+        <w:t xml:space="preserve">The state estimation design will follow and extend on the state estimation implementation </w:t>
+      </w:r>
+      <w:r>
+        <w:t xml:space="preserve">of AHNS 2009. </w:t>
+      </w:r>
+      <w:r>
+        <w:t xml:space="preserve">9 states of the platform will be measured by various sensors located on </w:t>
+      </w:r>
+      <w:r>
+        <w:t>the platform itself</w:t>
+      </w:r>
+      <w:r>
+        <w:t xml:space="preserve"> (refer to</w:t>
+      </w:r>
+      <w:r>
+        <w:t xml:space="preserve"> </w:t>
+      </w:r>
+      <w:r>
+        <w:fldChar w:fldCharType="begin"/>
+      </w:r>
+      <w:r>
+        <w:instrText xml:space="preserve"> REF _Ref256120242 \h </w:instrText>
+      </w:r>
+      <w:r>
+        <w:fldChar w:fldCharType="separate"/>
+      </w:r>
+      <w:r>
+        <w:t xml:space="preserve">Table </w:t>
+      </w:r>
+      <w:r>
+        <w:rPr>
+          <w:noProof/>
+        </w:rPr>
+        <w:t>5</w:t>
+      </w:r>
+      <w:r>
+        <w:t>.</w:t>
+      </w:r>
+      <w:r>
+        <w:rPr>
+          <w:noProof/>
+        </w:rPr>
+        <w:t>1</w:t>
+      </w:r>
+      <w:r>
+        <w:fldChar w:fldCharType="end"/>
+      </w:r>
+      <w:r>
+        <w:t xml:space="preserve">). </w:t>
+      </w:r>
+    </w:p>
+    <w:p>
+      <w:pPr>
+        <w:pStyle w:val="Caption"/>
+        <w:keepNext/>
+      </w:pPr>
+      <w:bookmarkStart w:id="45" w:name="_Ref256120242"/>
+      <w:bookmarkStart w:id="46" w:name="_Toc256121996"/>
+      <w:r>
+        <w:t xml:space="preserve">Table </w:t>
+      </w:r>
+      <w:fldSimple w:instr=" STYLEREF 1 \s ">
+        <w:r>
+          <w:rPr>
+            <w:noProof/>
+          </w:rPr>
+          <w:t>5</w:t>
+        </w:r>
+      </w:fldSimple>
+      <w:r>
+        <w:t>.</w:t>
+      </w:r>
+      <w:fldSimple w:instr=" SEQ Table \* ARABIC \s 1 ">
+        <w:r>
+          <w:rPr>
+            <w:noProof/>
+          </w:rPr>
+          <w:t>1</w:t>
+        </w:r>
+      </w:fldSimple>
+      <w:bookmarkEnd w:id="45"/>
+      <w:r>
+        <w:t xml:space="preserve"> - Platform states and sensor measurement source</w:t>
+      </w:r>
+      <w:bookmarkEnd w:id="46"/>
+    </w:p>
+    <w:tbl>
+      <w:tblPr>
+        <w:tblStyle w:val="TableGrid"/>
+        <w:tblW w:w="0" w:type="auto"/>
+        <w:jc w:val="center"/>
+        <w:tblLook w:val="04A0"/>
+      </w:tblPr>
+      <w:tblGrid>
+        <w:gridCol w:w="1737"/>
+        <w:gridCol w:w="1737"/>
+        <w:gridCol w:w="1737"/>
+        <w:gridCol w:w="1949"/>
+      </w:tblGrid>
+      <w:tr>
+        <w:trPr>
+          <w:jc w:val="center"/>
+        </w:trPr>
+        <w:tc>
+          <w:tcPr>
+            <w:tcW w:w="1737" w:type="dxa"/>
+          </w:tcPr>
+          <w:p>
+            <w:pPr>
+              <w:jc w:val="center"/>
+              <w:rPr>
+                <w:b/>
+              </w:rPr>
+            </w:pPr>
+            <w:r>
+              <w:rPr>
+                <w:b/>
+              </w:rPr>
+              <w:t>State</w:t>
+            </w:r>
+          </w:p>
+        </w:tc>
+        <w:tc>
+          <w:tcPr>
+            <w:tcW w:w="1737" w:type="dxa"/>
+          </w:tcPr>
+          <w:p>
+            <w:pPr>
+              <w:jc w:val="center"/>
+              <w:rPr>
+                <w:b/>
+              </w:rPr>
+            </w:pPr>
+            <w:r>
+              <w:rPr>
+                <w:b/>
+              </w:rPr>
+              <w:t>Sensor</w:t>
+            </w:r>
+          </w:p>
+        </w:tc>
+        <w:tc>
+          <w:tcPr>
+            <w:tcW w:w="1737" w:type="dxa"/>
+          </w:tcPr>
+          <w:p>
+            <w:pPr>
+              <w:jc w:val="center"/>
+              <w:rPr>
+                <w:b/>
+              </w:rPr>
+            </w:pPr>
+            <w:r>
+              <w:rPr>
+                <w:b/>
+              </w:rPr>
+              <w:t>State</w:t>
+            </w:r>
+          </w:p>
+        </w:tc>
+        <w:tc>
+          <w:tcPr>
+            <w:tcW w:w="1949" w:type="dxa"/>
+          </w:tcPr>
+          <w:p>
+            <w:pPr>
+              <w:jc w:val="center"/>
+              <w:rPr>
+                <w:b/>
+              </w:rPr>
+            </w:pPr>
+            <w:r>
+              <w:rPr>
+                <w:b/>
+              </w:rPr>
+              <w:t>Sensor</w:t>
+            </w:r>
+          </w:p>
+        </w:tc>
+      </w:tr>
+      <w:tr>
+        <w:trPr>
+          <w:jc w:val="center"/>
+        </w:trPr>
+        <w:tc>
+          <w:tcPr>
+            <w:tcW w:w="1737" w:type="dxa"/>
+          </w:tcPr>
+          <w:p>
+            <w:pPr>
+              <w:jc w:val="center"/>
+            </w:pPr>
+            <w:r>
+              <w:t xml:space="preserve">Roll </w:t>
+            </w:r>
+            <m:oMath>
+              <m:d>
+                <m:dPr>
+                  <m:ctrlPr>
+                    <w:rPr>
+                      <w:rFonts w:ascii="Cambria Math" w:hAnsi="Cambria Math"/>
+                      <w:i/>
+                    </w:rPr>
+                  </m:ctrlPr>
+                </m:dPr>
+                <m:e>
+                  <m:r>
+                    <w:rPr>
+                      <w:rFonts w:ascii="Cambria Math" w:hAnsi="Cambria Math"/>
+                    </w:rPr>
+                    <m:t>ϕ</m:t>
+                  </m:r>
+                </m:e>
+              </m:d>
+            </m:oMath>
+          </w:p>
+        </w:tc>
+        <w:tc>
+          <w:tcPr>
+            <w:tcW w:w="1737" w:type="dxa"/>
+          </w:tcPr>
+          <w:p>
+            <w:pPr>
+              <w:jc w:val="center"/>
+            </w:pPr>
+            <w:r>
+              <w:t>IMU</w:t>
+            </w:r>
+          </w:p>
+        </w:tc>
+        <w:tc>
+          <w:tcPr>
+            <w:tcW w:w="1737" w:type="dxa"/>
+          </w:tcPr>
+          <w:p>
+            <w:pPr>
+              <w:jc w:val="center"/>
+            </w:pPr>
+            <w:r>
+              <w:t xml:space="preserve">Yaw rate </w:t>
+            </w:r>
+            <m:oMath>
+              <m:d>
+                <m:dPr>
+                  <m:ctrlPr>
+                    <w:rPr>
+                      <w:rFonts w:ascii="Cambria Math" w:hAnsi="Cambria Math"/>
+                      <w:i/>
+                    </w:rPr>
+                  </m:ctrlPr>
+                </m:dPr>
+                <m:e>
+                  <m:acc>
+                    <m:accPr>
+                      <m:chr m:val="̇"/>
+                      <m:ctrlPr>
+                        <w:rPr>
+                          <w:rFonts w:ascii="Cambria Math" w:hAnsi="Cambria Math"/>
+                          <w:i/>
+                        </w:rPr>
+                      </m:ctrlPr>
+                    </m:accPr>
+                    <m:e>
+                      <m:r>
+                        <w:rPr>
+                          <w:rFonts w:ascii="Cambria Math" w:hAnsi="Cambria Math"/>
+                        </w:rPr>
+                        <m:t>ψ</m:t>
+                      </m:r>
+                    </m:e>
+                  </m:acc>
+                </m:e>
+              </m:d>
+            </m:oMath>
+          </w:p>
+        </w:tc>
+        <w:tc>
+          <w:tcPr>
+            <w:tcW w:w="1949" w:type="dxa"/>
+          </w:tcPr>
+          <w:p>
+            <w:pPr>
+              <w:jc w:val="center"/>
+            </w:pPr>
+            <w:r>
+              <w:t>IMU</w:t>
+            </w:r>
+          </w:p>
+        </w:tc>
+      </w:tr>
+      <w:tr>
+        <w:trPr>
+          <w:jc w:val="center"/>
+        </w:trPr>
+        <w:tc>
+          <w:tcPr>
+            <w:tcW w:w="1737" w:type="dxa"/>
+          </w:tcPr>
+          <w:p>
+            <w:pPr>
+              <w:jc w:val="center"/>
+            </w:pPr>
+            <w:r>
+              <w:t xml:space="preserve">Pitch </w:t>
+            </w:r>
+            <m:oMath>
+              <m:d>
+                <m:dPr>
+                  <m:ctrlPr>
+                    <w:rPr>
+                      <w:rFonts w:ascii="Cambria Math" w:hAnsi="Cambria Math"/>
+                      <w:i/>
+                    </w:rPr>
+                  </m:ctrlPr>
+                </m:dPr>
+                <m:e>
+                  <m:r>
+                    <w:rPr>
+                      <w:rFonts w:ascii="Cambria Math" w:hAnsi="Cambria Math"/>
+                    </w:rPr>
+                    <m:t>θ</m:t>
+                  </m:r>
+                </m:e>
+              </m:d>
+            </m:oMath>
+          </w:p>
+        </w:tc>
+        <w:tc>
+          <w:tcPr>
+            <w:tcW w:w="1737" w:type="dxa"/>
+          </w:tcPr>
+          <w:p>
+            <w:pPr>
+              <w:jc w:val="center"/>
+            </w:pPr>
+            <w:r>
+              <w:t>IMU</w:t>
+            </w:r>
+          </w:p>
+        </w:tc>
+        <w:tc>
+          <w:tcPr>
+            <w:tcW w:w="1737" w:type="dxa"/>
+          </w:tcPr>
+          <w:p>
+            <w:pPr>
+              <w:jc w:val="center"/>
+            </w:pPr>
+            <w:r>
+              <w:t xml:space="preserve">X position </w:t>
+            </w:r>
+            <m:oMath>
+              <m:d>
+                <m:dPr>
+                  <m:ctrlPr>
+                    <w:rPr>
+                      <w:rFonts w:ascii="Cambria Math" w:hAnsi="Cambria Math"/>
+                      <w:i/>
+                    </w:rPr>
+                  </m:ctrlPr>
+                </m:dPr>
+                <m:e>
+                  <m:r>
+                    <w:rPr>
+                      <w:rFonts w:ascii="Cambria Math" w:hAnsi="Cambria Math"/>
+                    </w:rPr>
+                    <m:t>x</m:t>
+                  </m:r>
+                </m:e>
+              </m:d>
+            </m:oMath>
+          </w:p>
+        </w:tc>
+        <w:tc>
+          <w:tcPr>
+            <w:tcW w:w="1949" w:type="dxa"/>
+          </w:tcPr>
+          <w:p>
+            <w:pPr>
+              <w:jc w:val="center"/>
+            </w:pPr>
+            <w:r>
+              <w:t>Onboard camera</w:t>
+            </w:r>
+          </w:p>
+        </w:tc>
+      </w:tr>
+      <w:tr>
+        <w:trPr>
+          <w:jc w:val="center"/>
+        </w:trPr>
+        <w:tc>
+          <w:tcPr>
+            <w:tcW w:w="1737" w:type="dxa"/>
+          </w:tcPr>
+          <w:p>
+            <w:pPr>
+              <w:jc w:val="center"/>
+            </w:pPr>
+            <w:r>
+              <w:t xml:space="preserve">Yaw </w:t>
+            </w:r>
+            <m:oMath>
+              <m:d>
+                <m:dPr>
+                  <m:ctrlPr>
+                    <w:rPr>
+                      <w:rFonts w:ascii="Cambria Math" w:hAnsi="Cambria Math"/>
+                      <w:i/>
+                    </w:rPr>
+                  </m:ctrlPr>
+                </m:dPr>
+                <m:e>
+                  <m:r>
+                    <w:rPr>
+                      <w:rFonts w:ascii="Cambria Math" w:hAnsi="Cambria Math"/>
+                    </w:rPr>
+                    <m:t>ψ</m:t>
+                  </m:r>
+                </m:e>
+              </m:d>
+            </m:oMath>
+          </w:p>
+        </w:tc>
+        <w:tc>
+          <w:tcPr>
+            <w:tcW w:w="1737" w:type="dxa"/>
+          </w:tcPr>
+          <w:p>
+            <w:pPr>
+              <w:jc w:val="center"/>
+            </w:pPr>
+            <w:r>
+              <w:t>IMU</w:t>
+            </w:r>
+          </w:p>
+        </w:tc>
+        <w:tc>
+          <w:tcPr>
+            <w:tcW w:w="1737" w:type="dxa"/>
+          </w:tcPr>
+          <w:p>
+            <w:pPr>
+              <w:jc w:val="center"/>
+            </w:pPr>
+            <w:r>
+              <w:t xml:space="preserve">Y position </w:t>
+            </w:r>
+            <m:oMath>
+              <m:d>
+                <m:dPr>
+                  <m:ctrlPr>
+                    <w:rPr>
+                      <w:rFonts w:ascii="Cambria Math" w:hAnsi="Cambria Math"/>
+                      <w:i/>
+                    </w:rPr>
+                  </m:ctrlPr>
+                </m:dPr>
+                <m:e>
+                  <m:r>
+                    <w:rPr>
+                      <w:rFonts w:ascii="Cambria Math" w:hAnsi="Cambria Math"/>
+                    </w:rPr>
+                    <m:t>y</m:t>
+                  </m:r>
+                </m:e>
+              </m:d>
+            </m:oMath>
+          </w:p>
+        </w:tc>
+        <w:tc>
+          <w:tcPr>
+            <w:tcW w:w="1949" w:type="dxa"/>
+          </w:tcPr>
+          <w:p>
+            <w:pPr>
+              <w:jc w:val="center"/>
+            </w:pPr>
+            <w:r>
+              <w:t>Onboard camera</w:t>
+            </w:r>
+          </w:p>
+        </w:tc>
+      </w:tr>
+      <w:tr>
+        <w:trPr>
+          <w:jc w:val="center"/>
+        </w:trPr>
+        <w:tc>
+          <w:tcPr>
+            <w:tcW w:w="1737" w:type="dxa"/>
+          </w:tcPr>
+          <w:p>
+            <w:pPr>
+              <w:jc w:val="center"/>
+            </w:pPr>
+            <w:r>
+              <w:t xml:space="preserve">Roll rate </w:t>
+            </w:r>
+            <m:oMath>
+              <m:d>
+                <m:dPr>
+                  <m:ctrlPr>
+                    <w:rPr>
+                      <w:rFonts w:ascii="Cambria Math" w:hAnsi="Cambria Math"/>
+                      <w:i/>
+                    </w:rPr>
+                  </m:ctrlPr>
+                </m:dPr>
+                <m:e>
+                  <m:acc>
+                    <m:accPr>
+                      <m:chr m:val="̇"/>
+                      <m:ctrlPr>
+                        <w:rPr>
+                          <w:rFonts w:ascii="Cambria Math" w:hAnsi="Cambria Math"/>
+                          <w:i/>
+                        </w:rPr>
+                      </m:ctrlPr>
+                    </m:accPr>
+                    <m:e>
+                      <m:r>
+                        <w:rPr>
+                          <w:rFonts w:ascii="Cambria Math" w:hAnsi="Cambria Math"/>
+                        </w:rPr>
+                        <m:t>ϕ</m:t>
+                      </m:r>
+                    </m:e>
+                  </m:acc>
+                </m:e>
+              </m:d>
+            </m:oMath>
+          </w:p>
+        </w:tc>
+        <w:tc>
+          <w:tcPr>
+            <w:tcW w:w="1737" w:type="dxa"/>
+          </w:tcPr>
+          <w:p>
+            <w:pPr>
+              <w:jc w:val="center"/>
+            </w:pPr>
+            <w:r>
+              <w:t>IMU</w:t>
+            </w:r>
+          </w:p>
+        </w:tc>
+        <w:tc>
+          <w:tcPr>
+            <w:tcW w:w="1737" w:type="dxa"/>
+          </w:tcPr>
+          <w:p>
+            <w:pPr>
+              <w:jc w:val="center"/>
+            </w:pPr>
+            <w:r>
+              <w:t xml:space="preserve">Z position </w:t>
+            </w:r>
+            <m:oMath>
+              <m:d>
+                <m:dPr>
+                  <m:ctrlPr>
+                    <w:rPr>
+                      <w:rFonts w:ascii="Cambria Math" w:hAnsi="Cambria Math"/>
+                      <w:i/>
+                    </w:rPr>
+                  </m:ctrlPr>
+                </m:dPr>
+                <m:e>
+                  <m:r>
+                    <w:rPr>
+                      <w:rFonts w:ascii="Cambria Math" w:hAnsi="Cambria Math"/>
+                    </w:rPr>
+                    <m:t>z</m:t>
+                  </m:r>
+                </m:e>
+              </m:d>
+            </m:oMath>
+          </w:p>
+        </w:tc>
+        <w:tc>
+          <w:tcPr>
+            <w:tcW w:w="1949" w:type="dxa"/>
+          </w:tcPr>
+          <w:p>
+            <w:pPr>
+              <w:jc w:val="center"/>
+            </w:pPr>
+            <w:r>
+              <w:t>IR</w:t>
+            </w:r>
+            <w:r>
+              <w:t xml:space="preserve"> sensor</w:t>
+            </w:r>
+          </w:p>
+        </w:tc>
+      </w:tr>
+      <w:tr>
+        <w:trPr>
+          <w:jc w:val="center"/>
+        </w:trPr>
+        <w:tc>
+          <w:tcPr>
+            <w:tcW w:w="1737" w:type="dxa"/>
+          </w:tcPr>
+          <w:p>
+            <w:pPr>
+              <w:jc w:val="center"/>
+            </w:pPr>
+            <w:r>
+              <w:t xml:space="preserve">Pitch rate </w:t>
+            </w:r>
+            <m:oMath>
+              <m:d>
+                <m:dPr>
+                  <m:ctrlPr>
+                    <w:rPr>
+                      <w:rFonts w:ascii="Cambria Math" w:hAnsi="Cambria Math"/>
+                      <w:i/>
+                    </w:rPr>
+                  </m:ctrlPr>
+                </m:dPr>
+                <m:e>
+                  <m:acc>
+                    <m:accPr>
+                      <m:chr m:val="̇"/>
+                      <m:ctrlPr>
+                        <w:rPr>
+                          <w:rFonts w:ascii="Cambria Math" w:hAnsi="Cambria Math"/>
+                          <w:i/>
+                        </w:rPr>
+                      </m:ctrlPr>
+                    </m:accPr>
+                    <m:e>
+                      <m:r>
+                        <w:rPr>
+                          <w:rFonts w:ascii="Cambria Math" w:hAnsi="Cambria Math"/>
+                        </w:rPr>
+                        <m:t>θ</m:t>
+                      </m:r>
+                    </m:e>
+                  </m:acc>
+                </m:e>
+              </m:d>
+            </m:oMath>
+          </w:p>
+        </w:tc>
+        <w:tc>
+          <w:tcPr>
+            <w:tcW w:w="1737" w:type="dxa"/>
+          </w:tcPr>
+          <w:p>
+            <w:pPr>
+              <w:jc w:val="center"/>
+            </w:pPr>
+            <w:r>
+              <w:t>IMU</w:t>
+            </w:r>
+          </w:p>
+        </w:tc>
+        <w:tc>
+          <w:tcPr>
+            <w:tcW w:w="1737" w:type="dxa"/>
+          </w:tcPr>
+          <w:p>
+            <w:pPr>
+              <w:jc w:val="center"/>
+            </w:pPr>
+          </w:p>
+        </w:tc>
+        <w:tc>
+          <w:tcPr>
+            <w:tcW w:w="1949" w:type="dxa"/>
+          </w:tcPr>
+          <w:p>
+            <w:pPr>
+              <w:jc w:val="center"/>
+            </w:pPr>
+          </w:p>
+        </w:tc>
+      </w:tr>
+    </w:tbl>
+    <w:p>
+      <w:pPr>
+        <w:spacing w:before="360" w:line="360" w:lineRule="auto"/>
+      </w:pPr>
+      <w:r>
+        <w:t xml:space="preserve">The Euler angles and rates will all be measured by the Inertial Navigation Unit (IMU). The IMU which </w:t>
+      </w:r>
+      <w:r>
+        <w:lastRenderedPageBreak/>
+        <w:t xml:space="preserve">will be used will be the </w:t>
+      </w:r>
+      <w:r>
+        <w:t>Sensor Dynamics Minicube 6DOF SD755</w:t>
+      </w:r>
+      <w:r>
+        <w:t>. This</w:t>
+      </w:r>
+      <w:r>
+        <w:t xml:space="preserve"> hardware</w:t>
+      </w:r>
+      <w:r>
+        <w:t xml:space="preserve"> </w:t>
+      </w:r>
+      <w:r>
+        <w:t>was inherited from AHNS 2009</w:t>
+      </w:r>
+      <w:r>
+        <w:t xml:space="preserve"> and also came with a USB evaluation board for debugging purposes</w:t>
+      </w:r>
+      <w:r>
+        <w:t>.</w:t>
+      </w:r>
+      <w:r>
+        <w:t xml:space="preserve"> </w:t>
+      </w:r>
+      <w:r>
+        <w:t xml:space="preserve">The X and Y positions will be measured by an onboard camera which will be discussed in the </w:t>
+      </w:r>
+      <w:r>
+        <w:t xml:space="preserve">following section. </w:t>
+      </w:r>
+      <w:r>
+        <w:t>Finally the</w:t>
+      </w:r>
+      <w:r>
+        <w:t xml:space="preserve"> Z position will be measured by</w:t>
+      </w:r>
+      <w:r>
+        <w:t xml:space="preserve"> an</w:t>
+      </w:r>
+      <w:r>
+        <w:t xml:space="preserve"> Infrared (IR) sensor. The IR sensor is a </w:t>
+      </w:r>
+      <w:r>
+        <w:t>Sharp GP2Y0A710K0F</w:t>
+      </w:r>
+      <w:r>
+        <w:t xml:space="preserve"> which has a measurement distance of 100-550cm. </w:t>
+      </w:r>
+      <w:r>
+        <w:t xml:space="preserve">The IR </w:t>
+      </w:r>
+      <w:r>
+        <w:t>sensor was also inherited by AHNS 2009.</w:t>
+      </w:r>
+    </w:p>
+    <w:p>
+      <w:pPr>
+        <w:spacing w:line="360" w:lineRule="auto"/>
+      </w:pPr>
+      <w:r>
+        <w:t xml:space="preserve">A Kalman filter will be used to provide state estimation outputs for the flight control system. </w:t>
+      </w:r>
+      <w:r>
+        <w:t>Filtering is</w:t>
+      </w:r>
+      <w:r>
+        <w:t xml:space="preserve"> required </w:t>
+      </w:r>
+      <w:r>
+        <w:t>since th</w:t>
+      </w:r>
+      <w:r>
+        <w:t xml:space="preserve">e </w:t>
+      </w:r>
+      <w:r>
+        <w:t>sensor</w:t>
+      </w:r>
+      <w:r>
+        <w:t>s measuring the states will contain</w:t>
+      </w:r>
+      <w:r>
+        <w:t xml:space="preserve"> inherit noise characteristics which introduce inaccuracies to the </w:t>
+      </w:r>
+      <w:r>
+        <w:t xml:space="preserve">sensor </w:t>
+      </w:r>
+      <w:r>
+        <w:t>measure</w:t>
+      </w:r>
+      <w:r>
+        <w:t xml:space="preserve">ments perceived. These noisy measurements form the input to the Kalman filter which will provide an estimate of </w:t>
+      </w:r>
+      <w:r>
+        <w:t xml:space="preserve">what </w:t>
+      </w:r>
+      <w:r>
+        <w:t>the true value of the measurement should’ve been.</w:t>
+      </w:r>
+      <w:r>
+        <w:t xml:space="preserve"> It was recommended from AHNS 2009 in RD/</w:t>
+      </w:r>
+      <w:r>
+        <w:t>15</w:t>
+      </w:r>
+      <w:r>
+        <w:t xml:space="preserve"> that a simple Kalman filter be implemented for this purpose.</w:t>
+      </w:r>
+    </w:p>
     <w:p>
       <w:pPr>
         <w:pStyle w:val="Heading3"/>
       </w:pPr>
-      <w:bookmarkStart w:id="45" w:name="_Toc256110289"/>
+      <w:bookmarkStart w:id="47" w:name="_Toc256110289"/>
       <w:r>
         <w:t>Localisation</w:t>
       </w:r>
-      <w:bookmarkEnd w:id="45"/>
+      <w:bookmarkEnd w:id="47"/>
     </w:p>
     <w:p>
       <w:pPr>
         <w:spacing w:line="360" w:lineRule="auto"/>
       </w:pPr>
       <w:r>
-        <w:t xml:space="preserve">One of the key elements of localisation will be through image processing as stated in HLO-2 [RD/1]. The </w:t>
-      </w:r>
-      <w:r>
-        <w:lastRenderedPageBreak/>
-        <w:t>image processing will be achieved through an onboard camera solution that will track a stationary ground target to determine its position estimate through X and Y offset co-ordinates.</w:t>
+        <w:t>L</w:t>
+      </w:r>
+      <w:r>
+        <w:t>ocalisation</w:t>
+      </w:r>
+      <w:r>
+        <w:t xml:space="preserve"> of the platform</w:t>
+      </w:r>
+      <w:r>
+        <w:t xml:space="preserve"> will be through image processing as stated in HLO-2 [RD/1]. The image processing will be </w:t>
+      </w:r>
+      <w:r>
+        <w:t>implemented</w:t>
+      </w:r>
+      <w:r>
+        <w:t xml:space="preserve"> through an onboard camera solution that will track a stationary ground target to determine its position estimate through X and Y offset co-ordinates.</w:t>
       </w:r>
     </w:p>
     <w:p>
@@ -8577,7 +9541,7 @@
         </w:rPr>
         <w:drawing>
           <wp:inline distT="0" distB="0" distL="0" distR="0">
-            <wp:extent cx="2857500" cy="2857500"/>
+            <wp:extent cx="2857500" cy="1867277"/>
             <wp:effectExtent l="19050" t="0" r="0" b="0"/>
             <wp:docPr id="2" name="Picture 11" descr="blackfin"/>
             <wp:cNvGraphicFramePr>
@@ -8594,7 +9558,6 @@
                   </pic:nvPicPr>
                   <pic:blipFill>
                     <a:blip r:embed="rId32" cstate="print"/>
-                    <a:srcRect/>
                     <a:stretch>
                       <a:fillRect/>
                     </a:stretch>
@@ -8602,7 +9565,7 @@
                   <pic:spPr bwMode="auto">
                     <a:xfrm>
                       <a:off x="0" y="0"/>
-                      <a:ext cx="2857500" cy="2857500"/>
+                      <a:ext cx="2857500" cy="1867277"/>
                     </a:xfrm>
                     <a:prstGeom prst="rect">
                       <a:avLst/>
@@ -8626,8 +9589,8 @@
       <w:pPr>
         <w:pStyle w:val="Caption"/>
       </w:pPr>
-      <w:bookmarkStart w:id="46" w:name="_Ref256088159"/>
-      <w:bookmarkStart w:id="47" w:name="_Toc256110306"/>
+      <w:bookmarkStart w:id="48" w:name="_Ref256088159"/>
+      <w:bookmarkStart w:id="49" w:name="_Toc256110306"/>
       <w:r>
         <w:t xml:space="preserve">Figure </w:t>
       </w:r>
@@ -8650,17 +9613,18 @@
           <w:t>8</w:t>
         </w:r>
       </w:fldSimple>
-      <w:bookmarkEnd w:id="46"/>
+      <w:bookmarkEnd w:id="48"/>
       <w:r>
         <w:t xml:space="preserve"> - Surveyor SRV-1 Blackfin Camera [RD/10]</w:t>
       </w:r>
-      <w:bookmarkEnd w:id="47"/>
+      <w:bookmarkEnd w:id="49"/>
     </w:p>
     <w:p>
       <w:pPr>
         <w:pStyle w:val="Heading4"/>
       </w:pPr>
       <w:r>
+        <w:lastRenderedPageBreak/>
         <w:t>Position estimate</w:t>
       </w:r>
     </w:p>
@@ -8684,22 +9648,21 @@
       <w:pPr>
         <w:pStyle w:val="Heading2"/>
       </w:pPr>
-      <w:bookmarkStart w:id="48" w:name="_Toc256110290"/>
-      <w:r>
-        <w:lastRenderedPageBreak/>
+      <w:bookmarkStart w:id="50" w:name="_Toc256110290"/>
+      <w:r>
         <w:t>Ground Control Systems</w:t>
       </w:r>
-      <w:bookmarkEnd w:id="48"/>
+      <w:bookmarkEnd w:id="50"/>
     </w:p>
     <w:p>
       <w:pPr>
         <w:pStyle w:val="Heading3"/>
       </w:pPr>
-      <w:bookmarkStart w:id="49" w:name="_Toc256110291"/>
+      <w:bookmarkStart w:id="51" w:name="_Toc256110291"/>
       <w:r>
         <w:t>Ground Control Software</w:t>
       </w:r>
-      <w:bookmarkEnd w:id="49"/>
+      <w:bookmarkEnd w:id="51"/>
     </w:p>
     <w:p>
       <w:pPr>
@@ -8721,11 +9684,11 @@
       <w:pPr>
         <w:pStyle w:val="Heading2"/>
       </w:pPr>
-      <w:bookmarkStart w:id="50" w:name="_Toc256110292"/>
+      <w:bookmarkStart w:id="52" w:name="_Toc256110292"/>
       <w:r>
         <w:t>Communications</w:t>
       </w:r>
-      <w:bookmarkEnd w:id="50"/>
+      <w:bookmarkEnd w:id="52"/>
     </w:p>
     <w:p>
       <w:r>
@@ -8741,23 +9704,23 @@
       <w:pPr>
         <w:pStyle w:val="Heading1"/>
       </w:pPr>
-      <w:bookmarkStart w:id="51" w:name="_Toc256110293"/>
+      <w:bookmarkStart w:id="53" w:name="_Toc256110293"/>
       <w:r>
         <w:lastRenderedPageBreak/>
         <w:t>Conclusions</w:t>
       </w:r>
-      <w:bookmarkEnd w:id="51"/>
+      <w:bookmarkEnd w:id="53"/>
     </w:p>
     <w:p>
       <w:pPr>
         <w:pStyle w:val="Heading1"/>
       </w:pPr>
-      <w:bookmarkStart w:id="52" w:name="_Toc256110294"/>
+      <w:bookmarkStart w:id="54" w:name="_Toc256110294"/>
       <w:r>
         <w:lastRenderedPageBreak/>
         <w:t>Recommendations</w:t>
       </w:r>
-      <w:bookmarkEnd w:id="52"/>
+      <w:bookmarkEnd w:id="54"/>
     </w:p>
     <w:p>
       <w:pPr>
@@ -8777,12 +9740,12 @@
       <w:pPr>
         <w:pStyle w:val="Heading1"/>
       </w:pPr>
-      <w:bookmarkStart w:id="53" w:name="_Toc256110295"/>
+      <w:bookmarkStart w:id="55" w:name="_Toc256110295"/>
       <w:r>
         <w:lastRenderedPageBreak/>
         <w:t>Appendices</w:t>
       </w:r>
-      <w:bookmarkEnd w:id="53"/>
+      <w:bookmarkEnd w:id="55"/>
     </w:p>
     <w:p>
       <w:r>
@@ -8872,7 +9835,7 @@
           <w:noProof/>
           <w:sz w:val="16"/>
         </w:rPr>
-        <w:t>11/03/2010 10:35:00 PM</w:t>
+        <w:t>11/03/2010 10:36:00 PM</w:t>
       </w:r>
     </w:fldSimple>
     <w:r>
@@ -9000,7 +9963,7 @@
           <w:noProof/>
           <w:sz w:val="16"/>
         </w:rPr>
-        <w:t>11/03/2010 10:34:00 PM</w:t>
+        <w:t>11/03/2010 10:36:00 PM</w:t>
       </w:r>
     </w:fldSimple>
     <w:r>
@@ -9377,7 +10340,7 @@
               <w:noProof/>
               <w:sz w:val="20"/>
             </w:rPr>
-            <w:t>10</w:t>
+            <w:t>6</w:t>
           </w:r>
           <w:r>
             <w:rPr>
@@ -9588,8 +10551,8 @@
             </w:r>
           </w:fldSimple>
         </w:p>
-        <w:bookmarkStart w:id="54" w:name="OLE_LINK1"/>
-        <w:bookmarkStart w:id="55" w:name="OLE_LINK2"/>
+        <w:bookmarkStart w:id="56" w:name="OLE_LINK1"/>
+        <w:bookmarkStart w:id="57" w:name="OLE_LINK2"/>
         <w:p>
           <w:pPr>
             <w:jc w:val="center"/>
@@ -9609,8 +10572,8 @@
           <w:r>
             <w:fldChar w:fldCharType="end"/>
           </w:r>
-          <w:bookmarkEnd w:id="54"/>
-          <w:bookmarkEnd w:id="55"/>
+          <w:bookmarkEnd w:id="56"/>
+          <w:bookmarkEnd w:id="57"/>
           <w:r>
             <w:rPr>
               <w:rFonts w:ascii="Times" w:hAnsi="Times"/>
@@ -10907,6 +11870,16 @@
       <w:lang w:eastAsia="en-US"/>
     </w:rPr>
   </w:style>
+  <w:style w:type="character" w:styleId="PlaceholderText">
+    <w:name w:val="Placeholder Text"/>
+    <w:basedOn w:val="DefaultParagraphFont"/>
+    <w:uiPriority w:val="99"/>
+    <w:semiHidden/>
+    <w:rsid w:val="00884AEE"/>
+    <w:rPr>
+      <w:color w:val="808080"/>
+    </w:rPr>
+  </w:style>
 </w:styles>
 </file>
 
@@ -11198,7 +12171,7 @@
 </file>
 
 <file path=customXml/itemProps1.xml><?xml version="1.0" encoding="utf-8"?>
-<ds:datastoreItem xmlns:ds="http://schemas.openxmlformats.org/officeDocument/2006/customXml" ds:itemID="{55D8122A-BDDA-47EF-B8CB-0C14D51346DF}">
+<ds:datastoreItem xmlns:ds="http://schemas.openxmlformats.org/officeDocument/2006/customXml" ds:itemID="{A54E124E-609E-4F0C-8191-E5BD3EB83D31}">
   <ds:schemaRefs>
     <ds:schemaRef ds:uri="http://schemas.openxmlformats.org/officeDocument/2006/bibliography"/>
   </ds:schemaRefs>

</xml_diff>

<commit_message>
- forgot to explain yaw control, my bad
</commit_message>
<xml_diff>
--- a/docproject/official_ahns/AHNS-2010-SY-DD-001.docx
+++ b/docproject/official_ahns/AHNS-2010-SY-DD-001.docx
@@ -7007,7 +7007,7 @@
           <v:shape id="_x0000_i1025" type="#_x0000_t75" style="width:444pt;height:156.75pt" o:ole="">
             <v:imagedata r:id="rId16" o:title=""/>
           </v:shape>
-          <o:OLEObject Type="Embed" ProgID="Visio.Drawing.11" ShapeID="_x0000_i1025" DrawAspect="Content" ObjectID="_1329864069" r:id="rId17"/>
+          <o:OLEObject Type="Embed" ProgID="Visio.Drawing.11" ShapeID="_x0000_i1025" DrawAspect="Content" ObjectID="_1329893646" r:id="rId17"/>
         </w:object>
       </w:r>
     </w:p>
@@ -7080,7 +7080,7 @@
           <v:shape id="_x0000_i1026" type="#_x0000_t75" style="width:684.75pt;height:338.25pt" o:ole="">
             <v:imagedata r:id="rId20" o:title=""/>
           </v:shape>
-          <o:OLEObject Type="Embed" ProgID="Visio.Drawing.11" ShapeID="_x0000_i1026" DrawAspect="Content" ObjectID="_1329864070" r:id="rId21"/>
+          <o:OLEObject Type="Embed" ProgID="Visio.Drawing.11" ShapeID="_x0000_i1026" DrawAspect="Content" ObjectID="_1329893647" r:id="rId21"/>
         </w:object>
       </w:r>
     </w:p>
@@ -7208,7 +7208,7 @@
           <v:shape id="_x0000_i1027" type="#_x0000_t75" style="width:472.5pt;height:309.75pt" o:ole="">
             <v:imagedata r:id="rId22" o:title=""/>
           </v:shape>
-          <o:OLEObject Type="Embed" ProgID="Visio.Drawing.11" ShapeID="_x0000_i1027" DrawAspect="Content" ObjectID="_1329864071" r:id="rId23"/>
+          <o:OLEObject Type="Embed" ProgID="Visio.Drawing.11" ShapeID="_x0000_i1027" DrawAspect="Content" ObjectID="_1329893648" r:id="rId23"/>
         </w:object>
       </w:r>
     </w:p>
@@ -7712,7 +7712,7 @@
           <v:shape id="_x0000_i1028" type="#_x0000_t75" style="width:448.5pt;height:290.25pt" o:ole="">
             <v:imagedata r:id="rId26" o:title=""/>
           </v:shape>
-          <o:OLEObject Type="Embed" ProgID="Visio.Drawing.11" ShapeID="_x0000_i1028" DrawAspect="Content" ObjectID="_1329864072" r:id="rId27"/>
+          <o:OLEObject Type="Embed" ProgID="Visio.Drawing.11" ShapeID="_x0000_i1028" DrawAspect="Content" ObjectID="_1329893649" r:id="rId27"/>
         </w:object>
       </w:r>
     </w:p>
@@ -8530,7 +8530,19 @@
         <w:t>]</w:t>
       </w:r>
       <w:r>
-        <w:t>. Although these effects are well understood, gain tuning of the controller will still be achieved during on-line flight testing. Provisions have been included in the design of the software and hardware systems to log all state and control data for facilitation of linear system model development.</w:t>
+        <w:t xml:space="preserve">. </w:t>
+      </w:r>
+      <w:r>
+        <w:t>Yaw is controlled by exploiting the opposing torque of the two engine pairs, 1 and 3 and 2 and 4</w:t>
+      </w:r>
+      <w:r>
+        <w:t xml:space="preserve"> [RD/12]</w:t>
+      </w:r>
+      <w:r>
+        <w:t xml:space="preserve">. Thus decreasing the speed of one pair will cause the aircraft to yaw in the direction of their propeller rotations. </w:t>
+      </w:r>
+      <w:r>
+        <w:t>Although these effects are well understood, gain tuning of the controller will still be achieved during on-line flight testing. Provisions have been included in the design of the software and hardware systems to log all state and control data for facilitation of linear system model development.</w:t>
       </w:r>
     </w:p>
     <w:p>
@@ -8547,7 +8559,7 @@
         </w:rPr>
         <w:drawing>
           <wp:inline distT="0" distB="0" distL="0" distR="0">
-            <wp:extent cx="3390900" cy="3448050"/>
+            <wp:extent cx="3126410" cy="3179103"/>
             <wp:effectExtent l="19050" t="0" r="0" b="0"/>
             <wp:docPr id="3" name="Picture 10"/>
             <wp:cNvGraphicFramePr>
@@ -8572,7 +8584,7 @@
                   <pic:spPr bwMode="auto">
                     <a:xfrm>
                       <a:off x="0" y="0"/>
-                      <a:ext cx="3390900" cy="3448050"/>
+                      <a:ext cx="3128531" cy="3181260"/>
                     </a:xfrm>
                     <a:prstGeom prst="rect">
                       <a:avLst/>
@@ -9331,11 +9343,8 @@
         <w:spacing w:before="360" w:line="360" w:lineRule="auto"/>
       </w:pPr>
       <w:r>
-        <w:t xml:space="preserve">The Euler angles and rates will all be measured by the Inertial Navigation Unit (IMU). The IMU which </w:t>
-      </w:r>
-      <w:r>
         <w:lastRenderedPageBreak/>
-        <w:t xml:space="preserve">will be used will be the </w:t>
+        <w:t xml:space="preserve">The Euler angles and rates will all be measured by the Inertial Navigation Unit (IMU). The IMU which will be used will be the </w:t>
       </w:r>
       <w:r>
         <w:t>Sensor Dynamics Minicube 6DOF SD755</w:t>
@@ -9770,7 +9779,7 @@
 
 <file path=word/endnotes.xml><?xml version="1.0" encoding="utf-8"?>
 <w:endnotes xmlns:ve="http://schemas.openxmlformats.org/markup-compatibility/2006" xmlns:o="urn:schemas-microsoft-com:office:office" xmlns:r="http://schemas.openxmlformats.org/officeDocument/2006/relationships" xmlns:m="http://schemas.openxmlformats.org/officeDocument/2006/math" xmlns:v="urn:schemas-microsoft-com:vml" xmlns:wp="http://schemas.openxmlformats.org/drawingml/2006/wordprocessingDrawing" xmlns:w10="urn:schemas-microsoft-com:office:word" xmlns:w="http://schemas.openxmlformats.org/wordprocessingml/2006/main" xmlns:wne="http://schemas.microsoft.com/office/word/2006/wordml">
-  <w:endnote w:type="separator" w:id="-1">
+  <w:endnote w:type="separator" w:id="0">
     <w:p>
       <w:pPr>
         <w:spacing w:before="0"/>
@@ -9780,7 +9789,7 @@
       </w:r>
     </w:p>
   </w:endnote>
-  <w:endnote w:type="continuationSeparator" w:id="0">
+  <w:endnote w:type="continuationSeparator" w:id="1">
     <w:p>
       <w:pPr>
         <w:spacing w:before="0"/>
@@ -9835,7 +9844,7 @@
           <w:noProof/>
           <w:sz w:val="16"/>
         </w:rPr>
-        <w:t>11/03/2010 10:36:00 PM</w:t>
+        <w:t>12/03/2010 1:51:00 AM</w:t>
       </w:r>
     </w:fldSimple>
     <w:r>
@@ -9963,7 +9972,7 @@
           <w:noProof/>
           <w:sz w:val="16"/>
         </w:rPr>
-        <w:t>11/03/2010 10:36:00 PM</w:t>
+        <w:t>12/03/2010 1:51:00 AM</w:t>
       </w:r>
     </w:fldSimple>
     <w:r>
@@ -10051,7 +10060,7 @@
 
 <file path=word/footnotes.xml><?xml version="1.0" encoding="utf-8"?>
 <w:footnotes xmlns:ve="http://schemas.openxmlformats.org/markup-compatibility/2006" xmlns:o="urn:schemas-microsoft-com:office:office" xmlns:r="http://schemas.openxmlformats.org/officeDocument/2006/relationships" xmlns:m="http://schemas.openxmlformats.org/officeDocument/2006/math" xmlns:v="urn:schemas-microsoft-com:vml" xmlns:wp="http://schemas.openxmlformats.org/drawingml/2006/wordprocessingDrawing" xmlns:w10="urn:schemas-microsoft-com:office:word" xmlns:w="http://schemas.openxmlformats.org/wordprocessingml/2006/main" xmlns:wne="http://schemas.microsoft.com/office/word/2006/wordml">
-  <w:footnote w:type="separator" w:id="-1">
+  <w:footnote w:type="separator" w:id="0">
     <w:p>
       <w:pPr>
         <w:spacing w:before="0"/>
@@ -10061,7 +10070,7 @@
       </w:r>
     </w:p>
   </w:footnote>
-  <w:footnote w:type="continuationSeparator" w:id="0">
+  <w:footnote w:type="continuationSeparator" w:id="1">
     <w:p>
       <w:pPr>
         <w:spacing w:before="0"/>
@@ -10340,7 +10349,7 @@
               <w:noProof/>
               <w:sz w:val="20"/>
             </w:rPr>
-            <w:t>6</w:t>
+            <w:t>13</w:t>
           </w:r>
           <w:r>
             <w:rPr>
@@ -10713,7 +10722,7 @@
               <w:noProof/>
               <w:sz w:val="20"/>
             </w:rPr>
-            <w:t>26</w:t>
+            <w:t>23</w:t>
           </w:r>
           <w:r>
             <w:rPr>

</xml_diff>

<commit_message>
- foreward and conclusions from tim
</commit_message>
<xml_diff>
--- a/docproject/official_ahns/AHNS-2010-SY-DD-001.docx
+++ b/docproject/official_ahns/AHNS-2010-SY-DD-001.docx
@@ -1285,72 +1285,170 @@
         <w:t>Foreword</w:t>
       </w:r>
     </w:p>
-    <w:p>
-      <w:pPr>
-        <w:tabs>
-          <w:tab w:val="left" w:pos="958"/>
-          <w:tab w:val="left" w:pos="1376"/>
-          <w:tab w:val="left" w:pos="1794"/>
-          <w:tab w:val="left" w:pos="2212"/>
-          <w:tab w:val="left" w:pos="2630"/>
-          <w:tab w:val="left" w:pos="3048"/>
-          <w:tab w:val="left" w:pos="3466"/>
-          <w:tab w:val="left" w:pos="3884"/>
-          <w:tab w:val="left" w:pos="4302"/>
-          <w:tab w:val="left" w:pos="4720"/>
-          <w:tab w:val="left" w:pos="5138"/>
-          <w:tab w:val="left" w:pos="5556"/>
-          <w:tab w:val="left" w:pos="5974"/>
-          <w:tab w:val="left" w:pos="6392"/>
-          <w:tab w:val="left" w:pos="6810"/>
-          <w:tab w:val="left" w:pos="7228"/>
-          <w:tab w:val="left" w:pos="7646"/>
-          <w:tab w:val="left" w:pos="8064"/>
-          <w:tab w:val="left" w:pos="8482"/>
-          <w:tab w:val="left" w:pos="8900"/>
-          <w:tab w:val="left" w:pos="9318"/>
-        </w:tabs>
-        <w:jc w:val="left"/>
-        <w:rPr>
-          <w:color w:val="FF0000"/>
-        </w:rPr>
-      </w:pPr>
-    </w:p>
-    <w:p>
-      <w:pPr>
-        <w:pStyle w:val="BodyText"/>
-      </w:pPr>
-      <w:r>
-        <w:t>Foreword.</w:t>
-      </w:r>
-    </w:p>
-    <w:p>
-      <w:pPr>
-        <w:tabs>
-          <w:tab w:val="left" w:pos="958"/>
-          <w:tab w:val="left" w:pos="1376"/>
-          <w:tab w:val="left" w:pos="1794"/>
-          <w:tab w:val="left" w:pos="2212"/>
-          <w:tab w:val="left" w:pos="2630"/>
-          <w:tab w:val="left" w:pos="3048"/>
-          <w:tab w:val="left" w:pos="3466"/>
-          <w:tab w:val="left" w:pos="3884"/>
-          <w:tab w:val="left" w:pos="4302"/>
-          <w:tab w:val="left" w:pos="4720"/>
-          <w:tab w:val="left" w:pos="5138"/>
-          <w:tab w:val="left" w:pos="5556"/>
-          <w:tab w:val="left" w:pos="5974"/>
-          <w:tab w:val="left" w:pos="6392"/>
-          <w:tab w:val="left" w:pos="6810"/>
-          <w:tab w:val="left" w:pos="7228"/>
-          <w:tab w:val="left" w:pos="7646"/>
-          <w:tab w:val="left" w:pos="8064"/>
-          <w:tab w:val="left" w:pos="8482"/>
-          <w:tab w:val="left" w:pos="8900"/>
-          <w:tab w:val="left" w:pos="9318"/>
-        </w:tabs>
-        <w:jc w:val="left"/>
-      </w:pPr>
+    <w:p/>
+    <w:p>
+      <w:pPr>
+        <w:spacing w:line="360" w:lineRule="auto"/>
+        <w:rPr>
+          <w:snapToGrid/>
+          <w:lang w:eastAsia="en-AU"/>
+        </w:rPr>
+      </w:pPr>
+      <w:r>
+        <w:rPr>
+          <w:snapToGrid/>
+          <w:lang w:eastAsia="en-AU"/>
+        </w:rPr>
+        <w:t>The Autonomous Helicopter Navigation System 2010 will focus on developing</w:t>
+      </w:r>
+      <w:r>
+        <w:rPr>
+          <w:snapToGrid/>
+          <w:lang w:eastAsia="en-AU"/>
+        </w:rPr>
+        <w:t xml:space="preserve"> a helicopter system</w:t>
+      </w:r>
+      <w:r>
+        <w:rPr>
+          <w:snapToGrid/>
+          <w:lang w:eastAsia="en-AU"/>
+        </w:rPr>
+        <w:t xml:space="preserve"> capable of </w:t>
+      </w:r>
+      <w:r>
+        <w:rPr>
+          <w:snapToGrid/>
+          <w:lang w:eastAsia="en-AU"/>
+        </w:rPr>
+        <w:t xml:space="preserve">autonomous control, navigation and </w:t>
+      </w:r>
+      <w:r>
+        <w:rPr>
+          <w:snapToGrid/>
+          <w:lang w:eastAsia="en-AU"/>
+        </w:rPr>
+        <w:t>localising with</w:t>
+      </w:r>
+      <w:r>
+        <w:rPr>
+          <w:snapToGrid/>
+          <w:lang w:eastAsia="en-AU"/>
+        </w:rPr>
+        <w:t xml:space="preserve">in a </w:t>
+      </w:r>
+      <w:r>
+        <w:rPr>
+          <w:snapToGrid/>
+          <w:lang w:eastAsia="en-AU"/>
+        </w:rPr>
+        <w:t>GPS denied environment. This document formally presents the preliminary design solution, including the project outline and the system architecture.</w:t>
+      </w:r>
+      <w:r>
+        <w:rPr>
+          <w:snapToGrid/>
+          <w:lang w:eastAsia="en-AU"/>
+        </w:rPr>
+        <w:t xml:space="preserve"> The process of design solution development is initiated with consideration of the system requirements, both derived and baseline, for each subsystem. The relationship between subsystems is described in proposed hardware and software architectures.</w:t>
+      </w:r>
+    </w:p>
+    <w:p>
+      <w:pPr>
+        <w:spacing w:line="360" w:lineRule="auto"/>
+        <w:rPr>
+          <w:snapToGrid/>
+          <w:lang w:eastAsia="en-AU"/>
+        </w:rPr>
+      </w:pPr>
+      <w:r>
+        <w:rPr>
+          <w:snapToGrid/>
+          <w:lang w:eastAsia="en-AU"/>
+        </w:rPr>
+        <w:t xml:space="preserve">Trade studies were deemed </w:t>
+      </w:r>
+      <w:r>
+        <w:rPr>
+          <w:snapToGrid/>
+          <w:lang w:eastAsia="en-AU"/>
+        </w:rPr>
+        <w:t>necessary</w:t>
+      </w:r>
+      <w:r>
+        <w:rPr>
+          <w:snapToGrid/>
+          <w:lang w:eastAsia="en-AU"/>
+        </w:rPr>
+        <w:t xml:space="preserve"> for the selection of a suitable flight computer and airframe pl</w:t>
+      </w:r>
+      <w:r>
+        <w:rPr>
+          <w:snapToGrid/>
+          <w:lang w:eastAsia="en-AU"/>
+        </w:rPr>
+        <w:t>atform. These trade studies suggested the Gumstix Overo Fire COM</w:t>
+      </w:r>
+      <w:r>
+        <w:rPr>
+          <w:snapToGrid/>
+          <w:lang w:eastAsia="en-AU"/>
+        </w:rPr>
+        <w:t xml:space="preserve"> </w:t>
+      </w:r>
+      <w:r>
+        <w:rPr>
+          <w:snapToGrid/>
+          <w:lang w:eastAsia="en-AU"/>
+        </w:rPr>
+        <w:t xml:space="preserve">and the MikorKopter as suitable components for the design. In the case of the IMU and camera trade studies were not required because of a lack of alternatives, constrained by cost and availability. The IMU in use will therefore be the </w:t>
+      </w:r>
+      <w:r>
+        <w:t>Sensor Dynamics Minicube 6DOF SD755</w:t>
+      </w:r>
+      <w:r>
+        <w:t xml:space="preserve"> whilst the camera is the Surveyor SRV-1 Blackfin.</w:t>
+      </w:r>
+    </w:p>
+    <w:p>
+      <w:pPr>
+        <w:spacing w:line="360" w:lineRule="auto"/>
+      </w:pPr>
+      <w:r>
+        <w:t xml:space="preserve">The software design is based on the developments made in AHNS 2009 with the inclusion of embedded </w:t>
+      </w:r>
+      <w:r>
+        <w:t>airborne code. The proposed architecture and implementation framework of the airborne code reflects the need for it to run on a GNU\Linux distribution to be built with OpenEmbedded for compatibility with the chosen flight computer.</w:t>
+      </w:r>
+    </w:p>
+    <w:p>
+      <w:pPr>
+        <w:spacing w:line="360" w:lineRule="auto"/>
+      </w:pPr>
+      <w:r>
+        <w:t xml:space="preserve">Initial considerations of control, state estimation and localisation have been based </w:t>
+      </w:r>
+      <w:r>
+        <w:t>on</w:t>
+      </w:r>
+      <w:r>
+        <w:t xml:space="preserve"> their relevant system requirements. The control methodology </w:t>
+      </w:r>
+      <w:r>
+        <w:t>has been initiated as a cascaded PID design with the AHNS systems supporting possible future linear model development. State estimation and localisation will be a continuation of the AHNS 2009 Kalman Filter approach with the computer vision subsystem being moved on board an aimed specifically at calculating aircraft position.</w:t>
+      </w:r>
+    </w:p>
+    <w:p>
+      <w:pPr>
+        <w:spacing w:line="360" w:lineRule="auto"/>
+      </w:pPr>
+      <w:r>
+        <w:t>The proposed preliminary system design is expected to be capable of enabling the system to meet its requirements. Further efforts will be focused on platform and hardware development and refinements of control, state estimation and localisation methodologies.</w:t>
+      </w:r>
+      <w:r>
+        <w:t xml:space="preserve"> </w:t>
+      </w:r>
+      <w:r>
+        <w:t>Indeed starting with the preliminary design, the process of redesign and subsequent testing based on system requirement acceptance tests will be followed until all acceptance tests have been passed indicating that the system requirements in [RD/1] have been met.</w:t>
+      </w:r>
     </w:p>
     <w:p>
       <w:pPr>
@@ -7102,7 +7200,7 @@
           <v:shape id="_x0000_i1025" type="#_x0000_t75" style="width:444pt;height:156.75pt" o:ole="">
             <v:imagedata r:id="rId16" o:title=""/>
           </v:shape>
-          <o:OLEObject Type="Embed" ProgID="Visio.Drawing.11" ShapeID="_x0000_i1025" DrawAspect="Content" ObjectID="_1329920903" r:id="rId17"/>
+          <o:OLEObject Type="Embed" ProgID="Visio.Drawing.11" ShapeID="_x0000_i1025" DrawAspect="Content" ObjectID="_1329926256" r:id="rId17"/>
         </w:object>
       </w:r>
     </w:p>
@@ -7185,7 +7283,7 @@
           <v:shape id="_x0000_i1026" type="#_x0000_t75" style="width:684.75pt;height:338.25pt" o:ole="">
             <v:imagedata r:id="rId20" o:title=""/>
           </v:shape>
-          <o:OLEObject Type="Embed" ProgID="Visio.Drawing.11" ShapeID="_x0000_i1026" DrawAspect="Content" ObjectID="_1329920904" r:id="rId21"/>
+          <o:OLEObject Type="Embed" ProgID="Visio.Drawing.11" ShapeID="_x0000_i1026" DrawAspect="Content" ObjectID="_1329926257" r:id="rId21"/>
         </w:object>
       </w:r>
     </w:p>
@@ -7315,7 +7413,7 @@
           <v:shape id="_x0000_i1027" type="#_x0000_t75" style="width:472.5pt;height:309.75pt" o:ole="">
             <v:imagedata r:id="rId22" o:title=""/>
           </v:shape>
-          <o:OLEObject Type="Embed" ProgID="Visio.Drawing.11" ShapeID="_x0000_i1027" DrawAspect="Content" ObjectID="_1329920905" r:id="rId23"/>
+          <o:OLEObject Type="Embed" ProgID="Visio.Drawing.11" ShapeID="_x0000_i1027" DrawAspect="Content" ObjectID="_1329926258" r:id="rId23"/>
         </w:object>
       </w:r>
     </w:p>
@@ -7880,7 +7978,7 @@
           <v:shape id="_x0000_i1028" type="#_x0000_t75" style="width:448.5pt;height:290.25pt" o:ole="">
             <v:imagedata r:id="rId26" o:title=""/>
           </v:shape>
-          <o:OLEObject Type="Embed" ProgID="Visio.Drawing.11" ShapeID="_x0000_i1028" DrawAspect="Content" ObjectID="_1329920906" r:id="rId27"/>
+          <o:OLEObject Type="Embed" ProgID="Visio.Drawing.11" ShapeID="_x0000_i1028" DrawAspect="Content" ObjectID="_1329926259" r:id="rId27"/>
         </w:object>
       </w:r>
     </w:p>
@@ -9994,7 +10092,151 @@
       </w:r>
       <w:bookmarkEnd w:id="54"/>
     </w:p>
-    <w:p/>
+    <w:p>
+      <w:pPr>
+        <w:spacing w:line="360" w:lineRule="auto"/>
+        <w:rPr>
+          <w:snapToGrid/>
+          <w:lang w:eastAsia="en-AU"/>
+        </w:rPr>
+      </w:pPr>
+      <w:r>
+        <w:rPr>
+          <w:snapToGrid/>
+          <w:lang w:eastAsia="en-AU"/>
+        </w:rPr>
+        <w:t xml:space="preserve">The proposed system architecture, hardware solutions and design decisions contained in this document represent the proposed methods for meeting the system requirements of the AHNS project. Both the hardware and software system architectures outlined the connections between the </w:t>
+      </w:r>
+      <w:r>
+        <w:rPr>
+          <w:snapToGrid/>
+          <w:lang w:eastAsia="en-AU"/>
+        </w:rPr>
+        <w:t>major components of the system.</w:t>
+      </w:r>
+    </w:p>
+    <w:p>
+      <w:pPr>
+        <w:spacing w:line="360" w:lineRule="auto"/>
+        <w:rPr>
+          <w:snapToGrid/>
+          <w:lang w:eastAsia="en-AU"/>
+        </w:rPr>
+      </w:pPr>
+      <w:r>
+        <w:rPr>
+          <w:snapToGrid/>
+          <w:lang w:eastAsia="en-AU"/>
+        </w:rPr>
+        <w:t xml:space="preserve">The trade studies concluded that the Gumstix Overo Fire COM and the MikorKopter are suitable components for flight computer and platform respectively. </w:t>
+      </w:r>
+      <w:r>
+        <w:rPr>
+          <w:snapToGrid/>
+          <w:lang w:eastAsia="en-AU"/>
+        </w:rPr>
+        <w:t xml:space="preserve">Trade studies were not required for the </w:t>
+      </w:r>
+      <w:r>
+        <w:rPr>
+          <w:snapToGrid/>
+          <w:lang w:eastAsia="en-AU"/>
+        </w:rPr>
+        <w:t xml:space="preserve">IMU and camera trade studies </w:t>
+      </w:r>
+      <w:r>
+        <w:rPr>
+          <w:snapToGrid/>
+          <w:lang w:eastAsia="en-AU"/>
+        </w:rPr>
+        <w:t xml:space="preserve">since there was </w:t>
+      </w:r>
+      <w:r>
+        <w:rPr>
+          <w:snapToGrid/>
+          <w:lang w:eastAsia="en-AU"/>
+        </w:rPr>
+        <w:t xml:space="preserve">a lack of alternatives. The IMU </w:t>
+      </w:r>
+      <w:r>
+        <w:rPr>
+          <w:snapToGrid/>
+          <w:lang w:eastAsia="en-AU"/>
+        </w:rPr>
+        <w:t>to be used is</w:t>
+      </w:r>
+      <w:r>
+        <w:rPr>
+          <w:snapToGrid/>
+          <w:lang w:eastAsia="en-AU"/>
+        </w:rPr>
+        <w:t xml:space="preserve"> therefore the </w:t>
+      </w:r>
+      <w:r>
+        <w:t>Sensor Dynamics Minicube 6DOF SD755</w:t>
+      </w:r>
+      <w:r>
+        <w:t xml:space="preserve"> whilst the camera is the Surveyor SRV-1 Blackfin.</w:t>
+      </w:r>
+    </w:p>
+    <w:p>
+      <w:pPr>
+        <w:spacing w:line="360" w:lineRule="auto"/>
+      </w:pPr>
+      <w:r>
+        <w:t xml:space="preserve">The software design </w:t>
+      </w:r>
+      <w:r>
+        <w:t>will be</w:t>
+      </w:r>
+      <w:r>
+        <w:t xml:space="preserve"> based on the developments made in AHNS 2009 with the inclusion of embedded airborne code. </w:t>
+      </w:r>
+      <w:r>
+        <w:t>The airborne code’s need to run on a</w:t>
+      </w:r>
+      <w:r>
+        <w:t xml:space="preserve"> GNU\Linux distribution to be built with OpenEmbedded </w:t>
+      </w:r>
+      <w:r>
+        <w:t>has indicated that POSIX threads are to be used to enable control, state estimation and telemetry to be achieved on board</w:t>
+      </w:r>
+      <w:r>
+        <w:t>.</w:t>
+      </w:r>
+    </w:p>
+    <w:p>
+      <w:pPr>
+        <w:spacing w:line="360" w:lineRule="auto"/>
+      </w:pPr>
+      <w:r>
+        <w:t xml:space="preserve">From the set of system requirements </w:t>
+      </w:r>
+      <w:r>
+        <w:t xml:space="preserve">as a cascaded PID design </w:t>
+      </w:r>
+      <w:r>
+        <w:t xml:space="preserve">has been set as the baseline controller. The AHNS system will however support the data logging required for </w:t>
+      </w:r>
+      <w:r>
+        <w:t xml:space="preserve">future linear model development. State estimation and localisation will be a continuation of the AHNS 2009 Kalman Filter approach with the computer vision subsystem being moved on board </w:t>
+      </w:r>
+      <w:r>
+        <w:t xml:space="preserve">to </w:t>
+      </w:r>
+      <w:r>
+        <w:t>calculat</w:t>
+      </w:r>
+      <w:r>
+        <w:t xml:space="preserve">e </w:t>
+      </w:r>
+      <w:r>
+        <w:t>aircraft position.</w:t>
+      </w:r>
+      <w:r>
+        <w:t xml:space="preserve"> Communications will be based around the Wifi 802.11g standard.</w:t>
+      </w:r>
+    </w:p>
     <w:p>
       <w:pPr>
         <w:pStyle w:val="Heading1"/>
@@ -10017,23 +10259,13 @@
         <w:t>rigorously</w:t>
       </w:r>
       <w:r>
-        <w:t xml:space="preserve"> tested against the system requirements as mentioned in [RD/1]. If it is found that a component in the AHNS project fails the numerous acceptance tests required to meet the system requirements then that component should be appropriately altered or removed. This should then be followed by a possible redesign of the subsystem and subsequent retesting of the failed acceptance tests. This process should continue until all acceptance tests have been passed indicating that the system requirement in [RD/1] have been met. It is of critical importance that all design decisions that deviate from this document be fully documented over the lifetime of the project and be presented at the conclusion of the AHNS project.</w:t>
-      </w:r>
-    </w:p>
-    <w:p>
-      <w:pPr>
-        <w:pStyle w:val="Heading1"/>
-      </w:pPr>
-      <w:bookmarkStart w:id="56" w:name="_Toc256175885"/>
-      <w:r>
-        <w:lastRenderedPageBreak/>
-        <w:t>Appendices</w:t>
-      </w:r>
-      <w:bookmarkEnd w:id="56"/>
-    </w:p>
-    <w:p>
-      <w:r>
-        <w:t>No Appendices.</w:t>
+        <w:t xml:space="preserve"> tested against the system requirements as mentioned in [RD/1]. If it is found that a component in the AHNS project fails the numerous acceptance tests required to meet the system requirements then that component should be appropriately altered or removed. This should then be followed by a possible redesign of the subsystem and subsequent retesting of the failed acceptance tests. This process should continue until all acceptance tests have been passed indicating that the system requirement</w:t>
+      </w:r>
+      <w:r>
+        <w:t>s</w:t>
+      </w:r>
+      <w:r>
+        <w:t xml:space="preserve"> in [RD/1] have been met. It is of critical importance that all design decisions that deviate from this document be fully documented over the lifetime of the project and be presented at the conclusion of the AHNS project.</w:t>
       </w:r>
     </w:p>
     <w:p/>
@@ -10119,7 +10351,7 @@
           <w:noProof/>
           <w:sz w:val="16"/>
         </w:rPr>
-        <w:t>12/03/2010 4:02:00 PM</w:t>
+        <w:t>12/03/2010 5:42:00 PM</w:t>
       </w:r>
     </w:fldSimple>
     <w:r>
@@ -10247,7 +10479,7 @@
           <w:noProof/>
           <w:sz w:val="16"/>
         </w:rPr>
-        <w:t>12/03/2010 4:02:00 PM</w:t>
+        <w:t>12/03/2010 5:42:00 PM</w:t>
       </w:r>
     </w:fldSimple>
     <w:r>
@@ -10624,7 +10856,7 @@
               <w:noProof/>
               <w:sz w:val="20"/>
             </w:rPr>
-            <w:t>9</w:t>
+            <w:t>7</w:t>
           </w:r>
           <w:r>
             <w:rPr>
@@ -10657,7 +10889,7 @@
                 <w:noProof/>
                 <w:sz w:val="20"/>
               </w:rPr>
-              <w:t>27</w:t>
+              <w:t>26</w:t>
             </w:r>
           </w:fldSimple>
         </w:p>
@@ -10835,8 +11067,8 @@
             </w:r>
           </w:fldSimple>
         </w:p>
-        <w:bookmarkStart w:id="57" w:name="OLE_LINK1"/>
-        <w:bookmarkStart w:id="58" w:name="OLE_LINK2"/>
+        <w:bookmarkStart w:id="56" w:name="OLE_LINK1"/>
+        <w:bookmarkStart w:id="57" w:name="OLE_LINK2"/>
         <w:p>
           <w:pPr>
             <w:jc w:val="center"/>
@@ -10856,8 +11088,8 @@
           <w:r>
             <w:fldChar w:fldCharType="end"/>
           </w:r>
+          <w:bookmarkEnd w:id="56"/>
           <w:bookmarkEnd w:id="57"/>
-          <w:bookmarkEnd w:id="58"/>
           <w:r>
             <w:rPr>
               <w:rFonts w:ascii="Times" w:hAnsi="Times"/>
@@ -10997,7 +11229,7 @@
               <w:noProof/>
               <w:sz w:val="20"/>
             </w:rPr>
-            <w:t>26</w:t>
+            <w:t>25</w:t>
           </w:r>
           <w:r>
             <w:rPr>
@@ -11030,7 +11262,7 @@
                 <w:noProof/>
                 <w:sz w:val="20"/>
               </w:rPr>
-              <w:t>27</w:t>
+              <w:t>26</w:t>
             </w:r>
           </w:fldSimple>
         </w:p>
@@ -12455,7 +12687,7 @@
 </file>
 
 <file path=customXml/itemProps1.xml><?xml version="1.0" encoding="utf-8"?>
-<ds:datastoreItem xmlns:ds="http://schemas.openxmlformats.org/officeDocument/2006/customXml" ds:itemID="{BF560282-0ED8-4FE9-BA84-B6D3B441E98B}">
+<ds:datastoreItem xmlns:ds="http://schemas.openxmlformats.org/officeDocument/2006/customXml" ds:itemID="{F9AB2C66-CBD4-4A5E-BD55-E7C996E13FA7}">
   <ds:schemaRefs>
     <ds:schemaRef ds:uri="http://schemas.openxmlformats.org/officeDocument/2006/bibliography"/>
   </ds:schemaRefs>

</xml_diff>

<commit_message>
- MCU typo in DD-001 - updated SoftwareSolution.wiki
</commit_message>
<xml_diff>
--- a/docproject/official_ahns/AHNS-2010-SY-DD-001.docx
+++ b/docproject/official_ahns/AHNS-2010-SY-DD-001.docx
@@ -7028,7 +7028,13 @@
         <w:t xml:space="preserve">f </w:t>
       </w:r>
       <w:r>
-        <w:t>the MUC</w:t>
+        <w:t>the M</w:t>
+      </w:r>
+      <w:r>
+        <w:t>C</w:t>
+      </w:r>
+      <w:r>
+        <w:t>U</w:t>
       </w:r>
       <w:r>
         <w:t xml:space="preserve"> can be found in </w:t>
@@ -7135,7 +7141,7 @@
           <v:shape id="_x0000_i1025" type="#_x0000_t75" style="width:444pt;height:156.75pt" o:ole="">
             <v:imagedata r:id="rId16" o:title=""/>
           </v:shape>
-          <o:OLEObject Type="Embed" ProgID="Visio.Drawing.11" ShapeID="_x0000_i1025" DrawAspect="Content" ObjectID="_1329926504" r:id="rId17"/>
+          <o:OLEObject Type="Embed" ProgID="Visio.Drawing.11" ShapeID="_x0000_i1025" DrawAspect="Content" ObjectID="_1330000825" r:id="rId17"/>
         </w:object>
       </w:r>
     </w:p>
@@ -7218,7 +7224,7 @@
           <v:shape id="_x0000_i1026" type="#_x0000_t75" style="width:684.75pt;height:338.25pt" o:ole="">
             <v:imagedata r:id="rId20" o:title=""/>
           </v:shape>
-          <o:OLEObject Type="Embed" ProgID="Visio.Drawing.11" ShapeID="_x0000_i1026" DrawAspect="Content" ObjectID="_1329926505" r:id="rId21"/>
+          <o:OLEObject Type="Embed" ProgID="Visio.Drawing.11" ShapeID="_x0000_i1026" DrawAspect="Content" ObjectID="_1330000826" r:id="rId21"/>
         </w:object>
       </w:r>
     </w:p>
@@ -7348,7 +7354,7 @@
           <v:shape id="_x0000_i1027" type="#_x0000_t75" style="width:472.5pt;height:309.75pt" o:ole="">
             <v:imagedata r:id="rId22" o:title=""/>
           </v:shape>
-          <o:OLEObject Type="Embed" ProgID="Visio.Drawing.11" ShapeID="_x0000_i1027" DrawAspect="Content" ObjectID="_1329926506" r:id="rId23"/>
+          <o:OLEObject Type="Embed" ProgID="Visio.Drawing.11" ShapeID="_x0000_i1027" DrawAspect="Content" ObjectID="_1330000827" r:id="rId23"/>
         </w:object>
       </w:r>
     </w:p>
@@ -7913,7 +7919,7 @@
           <v:shape id="_x0000_i1028" type="#_x0000_t75" style="width:448.5pt;height:290.25pt" o:ole="">
             <v:imagedata r:id="rId26" o:title=""/>
           </v:shape>
-          <o:OLEObject Type="Embed" ProgID="Visio.Drawing.11" ShapeID="_x0000_i1028" DrawAspect="Content" ObjectID="_1329926507" r:id="rId27"/>
+          <o:OLEObject Type="Embed" ProgID="Visio.Drawing.11" ShapeID="_x0000_i1028" DrawAspect="Content" ObjectID="_1330000828" r:id="rId27"/>
         </w:object>
       </w:r>
     </w:p>
@@ -10219,7 +10225,7 @@
 
 <file path=word/endnotes.xml><?xml version="1.0" encoding="utf-8"?>
 <w:endnotes xmlns:ve="http://schemas.openxmlformats.org/markup-compatibility/2006" xmlns:o="urn:schemas-microsoft-com:office:office" xmlns:r="http://schemas.openxmlformats.org/officeDocument/2006/relationships" xmlns:m="http://schemas.openxmlformats.org/officeDocument/2006/math" xmlns:v="urn:schemas-microsoft-com:vml" xmlns:wp="http://schemas.openxmlformats.org/drawingml/2006/wordprocessingDrawing" xmlns:w10="urn:schemas-microsoft-com:office:word" xmlns:w="http://schemas.openxmlformats.org/wordprocessingml/2006/main" xmlns:wne="http://schemas.microsoft.com/office/word/2006/wordml">
-  <w:endnote w:type="separator" w:id="-1">
+  <w:endnote w:type="separator" w:id="0">
     <w:p>
       <w:pPr>
         <w:spacing w:before="0"/>
@@ -10229,7 +10235,7 @@
       </w:r>
     </w:p>
   </w:endnote>
-  <w:endnote w:type="continuationSeparator" w:id="0">
+  <w:endnote w:type="continuationSeparator" w:id="1">
     <w:p>
       <w:pPr>
         <w:spacing w:before="0"/>
@@ -10284,7 +10290,7 @@
           <w:noProof/>
           <w:sz w:val="16"/>
         </w:rPr>
-        <w:t>12/03/2010 7:11:00 PM</w:t>
+        <w:t>12/03/2010 7:15:00 PM</w:t>
       </w:r>
     </w:fldSimple>
     <w:r>
@@ -10412,7 +10418,7 @@
           <w:noProof/>
           <w:sz w:val="16"/>
         </w:rPr>
-        <w:t>12/03/2010 7:11:00 PM</w:t>
+        <w:t>12/03/2010 7:15:00 PM</w:t>
       </w:r>
     </w:fldSimple>
     <w:r>
@@ -10500,7 +10506,7 @@
 
 <file path=word/footnotes.xml><?xml version="1.0" encoding="utf-8"?>
 <w:footnotes xmlns:ve="http://schemas.openxmlformats.org/markup-compatibility/2006" xmlns:o="urn:schemas-microsoft-com:office:office" xmlns:r="http://schemas.openxmlformats.org/officeDocument/2006/relationships" xmlns:m="http://schemas.openxmlformats.org/officeDocument/2006/math" xmlns:v="urn:schemas-microsoft-com:vml" xmlns:wp="http://schemas.openxmlformats.org/drawingml/2006/wordprocessingDrawing" xmlns:w10="urn:schemas-microsoft-com:office:word" xmlns:w="http://schemas.openxmlformats.org/wordprocessingml/2006/main" xmlns:wne="http://schemas.microsoft.com/office/word/2006/wordml">
-  <w:footnote w:type="separator" w:id="-1">
+  <w:footnote w:type="separator" w:id="0">
     <w:p>
       <w:pPr>
         <w:spacing w:before="0"/>
@@ -10510,7 +10516,7 @@
       </w:r>
     </w:p>
   </w:footnote>
-  <w:footnote w:type="continuationSeparator" w:id="0">
+  <w:footnote w:type="continuationSeparator" w:id="1">
     <w:p>
       <w:pPr>
         <w:spacing w:before="0"/>
@@ -11174,7 +11180,7 @@
               <w:noProof/>
               <w:sz w:val="20"/>
             </w:rPr>
-            <w:t>26</w:t>
+            <w:t>14</w:t>
           </w:r>
           <w:r>
             <w:rPr>

</xml_diff>